<commit_message>
bo sung software architecture muc server architecture
</commit_message>
<xml_diff>
--- a/pa/PA3/Software Architecture/Software Architecture.docx
+++ b/pa/PA3/Software Architecture/Software Architecture.docx
@@ -1526,25 +1526,13 @@
         <w:jc w:val="both"/>
       </w:pPr>
       <w:r>
-        <w:t xml:space="preserve">The system includes two large components: </w:t>
-      </w:r>
-      <w:r>
-        <w:t>Web</w:t>
-      </w:r>
-      <w:r>
-        <w:t xml:space="preserve"> application (client) and Server. Users use the </w:t>
-      </w:r>
-      <w:r>
-        <w:t>Web</w:t>
-      </w:r>
-      <w:r>
-        <w:t xml:space="preserve"> application. </w:t>
+        <w:t xml:space="preserve">The system includes two large components: Web application (client) and Server. Users use the Web application. </w:t>
       </w:r>
       <w:r>
         <w:rPr>
           <w:highlight w:val="yellow"/>
         </w:rPr>
-        <w:t xml:space="preserve">Clients and the server communicate through the internet and using HTTP TCP/IP protocol with the </w:t>
+        <w:t xml:space="preserve">Clients and the server communicate through the internet and using the </w:t>
       </w:r>
       <w:r>
         <w:rPr>
@@ -1703,19 +1691,7 @@
         <w:jc w:val="both"/>
       </w:pPr>
       <w:r>
-        <w:t xml:space="preserve">More detail about the client architecture, the software has the user interface which is represented by the GUI layer including many layouts. The first layer provides services to get the input data from the user and to update the view. The controller layer listens to the user interaction and processes the business logic. The service layer has </w:t>
-      </w:r>
-      <w:r>
-        <w:t>two</w:t>
-      </w:r>
-      <w:r>
-        <w:t xml:space="preserve"> main component</w:t>
-      </w:r>
-      <w:r>
-        <w:t>s</w:t>
-      </w:r>
-      <w:r>
-        <w:t>:</w:t>
+        <w:t>More detail about the client architecture, the software has the user interface which is represented by the GUI layer including many layouts. The first layer provides services to get the input data from the user and to update the view. The controller layer listens to the user interaction and processes the business logic. The service layer has two main components:</w:t>
       </w:r>
     </w:p>
     <w:p>
@@ -1738,13 +1714,7 @@
         <w:spacing w:after="120"/>
       </w:pPr>
       <w:r>
-        <w:t>SDK</w:t>
-      </w:r>
-      <w:r>
-        <w:t xml:space="preserve">: to communicate with </w:t>
-      </w:r>
-      <w:r>
-        <w:t>Firebase</w:t>
+        <w:t>SDK: to communicate with Firebase</w:t>
       </w:r>
       <w:r>
         <w:t xml:space="preserve"> Server</w:t>
@@ -1824,19 +1794,57 @@
       </w:r>
     </w:p>
     <w:p>
-      <w:pPr>
-        <w:ind w:left="-1080"/>
-      </w:pPr>
-    </w:p>
-    <w:p>
-      <w:pPr>
-        <w:ind w:left="720"/>
-      </w:pPr>
-    </w:p>
-    <w:p>
-      <w:pPr>
-        <w:ind w:left="720"/>
-      </w:pPr>
+      <w:r>
+        <w:t xml:space="preserve">This project </w:t>
+      </w:r>
+      <w:r>
+        <w:t xml:space="preserve">server base on Firebase platform. </w:t>
+      </w:r>
+      <w:r>
+        <w:t xml:space="preserve">The first layer is the Authentication Layer, which is used to </w:t>
+      </w:r>
+      <w:r>
+        <w:t>authorize</w:t>
+      </w:r>
+      <w:r>
+        <w:t xml:space="preserve"> that the user </w:t>
+      </w:r>
+      <w:r>
+        <w:t>has permission</w:t>
+      </w:r>
+      <w:r>
+        <w:t xml:space="preserve"> to access the database and storage resource</w:t>
+      </w:r>
+      <w:r>
+        <w:t xml:space="preserve">. </w:t>
+      </w:r>
+      <w:r>
+        <w:t>This layer uses the user's Google account or email address to verify their identity</w:t>
+      </w:r>
+      <w:r>
+        <w:t xml:space="preserve">, </w:t>
+      </w:r>
+      <w:r>
+        <w:t>a</w:t>
+      </w:r>
+      <w:r>
+        <w:t xml:space="preserve">fter the user has been confirmed, this layer will provide an access token to the web client </w:t>
+      </w:r>
+      <w:r>
+        <w:t>via</w:t>
+      </w:r>
+      <w:r>
+        <w:t xml:space="preserve"> Firebase SDK</w:t>
+      </w:r>
+      <w:r>
+        <w:t xml:space="preserve"> and the user can access to Firebase’s database and storage</w:t>
+      </w:r>
+      <w:r>
+        <w:t>.</w:t>
+      </w:r>
+      <w:r>
+        <w:t xml:space="preserve"> </w:t>
+      </w:r>
     </w:p>
     <w:p>
       <w:pPr>
@@ -2487,28 +2495,18 @@
           <w:tcW w:w="6379" w:type="dxa"/>
         </w:tcPr>
         <w:p>
-          <w:r>
-            <w:fldChar w:fldCharType="begin"/>
-          </w:r>
-          <w:r>
-            <w:instrText xml:space="preserve"> TITLE  \* MERGEFORMAT </w:instrText>
-          </w:r>
-          <w:r>
-            <w:fldChar w:fldCharType="separate"/>
-          </w:r>
-          <w:r>
-            <w:rPr>
-              <w:b/>
-              <w:bCs/>
-            </w:rPr>
-            <w:t>Software Architecture Documen</w:t>
-          </w:r>
-          <w:r>
-            <w:t>t</w:t>
-          </w:r>
-          <w:r>
-            <w:fldChar w:fldCharType="end"/>
-          </w:r>
+          <w:fldSimple w:instr=" TITLE  \* MERGEFORMAT ">
+            <w:r>
+              <w:rPr>
+                <w:b/>
+                <w:bCs/>
+              </w:rPr>
+              <w:t>Software Architecture Documen</w:t>
+            </w:r>
+            <w:r>
+              <w:t>t</w:t>
+            </w:r>
+          </w:fldSimple>
         </w:p>
       </w:tc>
       <w:tc>

</xml_diff>

<commit_message>
Update Softwate Architecture & Weekly Scrum Report
Update Softwate Architecture & Weekly Scrum Report
</commit_message>
<xml_diff>
--- a/pa/PA3/Software Architecture/Software Architecture.docx
+++ b/pa/PA3/Software Architecture/Software Architecture.docx
@@ -1216,14 +1216,12 @@
         <w:pStyle w:val="Heading1"/>
         <w:rPr>
           <w:rFonts w:ascii="Times New Roman" w:hAnsi="Times New Roman"/>
-          <w:highlight w:val="yellow"/>
         </w:rPr>
       </w:pPr>
       <w:bookmarkStart w:id="6" w:name="_Toc468193989"/>
       <w:r>
         <w:rPr>
           <w:rFonts w:ascii="Times New Roman" w:hAnsi="Times New Roman"/>
-          <w:highlight w:val="yellow"/>
         </w:rPr>
         <w:t>Architectural Goals and Constraints</w:t>
       </w:r>
@@ -1231,7 +1229,6 @@
       <w:r>
         <w:rPr>
           <w:rFonts w:ascii="Times New Roman" w:hAnsi="Times New Roman"/>
-          <w:highlight w:val="yellow"/>
         </w:rPr>
         <w:t xml:space="preserve"> </w:t>
       </w:r>
@@ -1271,7 +1268,46 @@
         <w:jc w:val="both"/>
       </w:pPr>
       <w:r>
-        <w:t>The BeeKey mobile application is based on a client-server model. The application resides on personal mobile running at least Android 6.0. The BeeKey mobile application will be deployed on the dedicated 24/7 server on the Raspberry Pi running Ubuntu.</w:t>
+        <w:t xml:space="preserve">The </w:t>
+      </w:r>
+      <w:r>
+        <w:t>Courses Roadmap</w:t>
+      </w:r>
+      <w:r>
+        <w:t xml:space="preserve"> </w:t>
+      </w:r>
+      <w:r>
+        <w:t>web</w:t>
+      </w:r>
+      <w:r>
+        <w:t xml:space="preserve"> application is based on a client-server model. The application </w:t>
+      </w:r>
+      <w:r>
+        <w:t xml:space="preserve">runs </w:t>
+      </w:r>
+      <w:r>
+        <w:t xml:space="preserve">on </w:t>
+      </w:r>
+      <w:r>
+        <w:t>all web browsers</w:t>
+      </w:r>
+      <w:r>
+        <w:t xml:space="preserve">. The </w:t>
+      </w:r>
+      <w:r>
+        <w:t>Courses Roadmap</w:t>
+      </w:r>
+      <w:r>
+        <w:t xml:space="preserve"> </w:t>
+      </w:r>
+      <w:r>
+        <w:t xml:space="preserve">web </w:t>
+      </w:r>
+      <w:r>
+        <w:t xml:space="preserve">application will be deployed on the dedicated 24/7 server on the </w:t>
+      </w:r>
+      <w:r>
+        <w:t>Firebase</w:t>
       </w:r>
     </w:p>
     <w:p>
@@ -1283,19 +1319,7 @@
         <w:jc w:val="both"/>
       </w:pPr>
       <w:r>
-        <w:t>The BeeKey mobile application is transactional. Therefore, the legal existing banking system must be interfaced with in order for users to make transactions.</w:t>
-      </w:r>
-    </w:p>
-    <w:p>
-      <w:pPr>
-        <w:numPr>
-          <w:ilvl w:val="0"/>
-          <w:numId w:val="27"/>
-        </w:numPr>
-        <w:jc w:val="both"/>
-      </w:pPr>
-      <w:r>
-        <w:t>The system must be secured in order for users to make online transactions which results in the compulsory of logging in with username and password before being able to use any further functions.  Sensitive data must be encrypted (passwords, credit card payments).</w:t>
+        <w:t xml:space="preserve">Sensitive data must be encrypted </w:t>
       </w:r>
     </w:p>
     <w:p>
@@ -1529,15 +1553,9 @@
         <w:t xml:space="preserve">The system includes two large components: Web application (client) and Server. Users use the Web application. </w:t>
       </w:r>
       <w:r>
-        <w:rPr>
-          <w:highlight w:val="yellow"/>
-        </w:rPr>
         <w:t xml:space="preserve">Clients and the server communicate through the internet and using the </w:t>
       </w:r>
       <w:r>
-        <w:rPr>
-          <w:highlight w:val="yellow"/>
-        </w:rPr>
         <w:t>Firebase SDK</w:t>
       </w:r>
     </w:p>
@@ -1730,13 +1748,11 @@
         <w:pStyle w:val="Heading2"/>
         <w:rPr>
           <w:rFonts w:ascii="Times New Roman" w:hAnsi="Times New Roman"/>
-          <w:highlight w:val="yellow"/>
-        </w:rPr>
-      </w:pPr>
-      <w:r>
-        <w:rPr>
-          <w:rFonts w:ascii="Times New Roman" w:hAnsi="Times New Roman"/>
-          <w:highlight w:val="yellow"/>
+        </w:rPr>
+      </w:pPr>
+      <w:r>
+        <w:rPr>
+          <w:rFonts w:ascii="Times New Roman" w:hAnsi="Times New Roman"/>
         </w:rPr>
         <w:lastRenderedPageBreak/>
         <w:t>Server architecture</w:t>
@@ -1793,6 +1809,7 @@
         </w:drawing>
       </w:r>
     </w:p>
+    <w:p/>
     <w:p>
       <w:r>
         <w:t xml:space="preserve">This project </w:t>
@@ -1918,6 +1935,9 @@
       </w:pPr>
       <w:r>
         <w:lastRenderedPageBreak/>
+        <w:tab/>
+      </w:r>
+      <w:r>
         <w:tab/>
       </w:r>
     </w:p>

</xml_diff>